<commit_message>
Outils d'expérimentation partie 1 sur 3
</commit_message>
<xml_diff>
--- a/Outils-d'experimentation.docx
+++ b/Outils-d'experimentation.docx
@@ -11,23 +11,21 @@
           <w:szCs w:val="24"/>
         </w:rPr>
       </w:pPr>
-      <w:proofErr w:type="spellStart"/>
       <w:r>
         <w:rPr>
           <w:rFonts w:asciiTheme="minorHAnsi" w:hAnsiTheme="minorHAnsi" w:cstheme="minorHAnsi"/>
           <w:sz w:val="24"/>
           <w:szCs w:val="24"/>
         </w:rPr>
-        <w:t>Dominic</w:t>
-      </w:r>
-      <w:proofErr w:type="spellEnd"/>
+        <w:t>Dominic JOBIN</w:t>
+      </w:r>
       <w:r>
         <w:rPr>
           <w:rFonts w:asciiTheme="minorHAnsi" w:hAnsiTheme="minorHAnsi" w:cstheme="minorHAnsi"/>
           <w:sz w:val="24"/>
           <w:szCs w:val="24"/>
         </w:rPr>
-        <w:t xml:space="preserve"> MICHAUD</w:t>
+        <w:t xml:space="preserve"> </w:t>
       </w:r>
       <w:r>
         <w:rPr>
@@ -36,24 +34,7 @@
           <w:szCs w:val="24"/>
         </w:rPr>
         <w:br/>
-      </w:r>
-      <w:proofErr w:type="spellStart"/>
-      <w:r>
-        <w:rPr>
-          <w:rFonts w:asciiTheme="minorHAnsi" w:hAnsiTheme="minorHAnsi" w:cstheme="minorHAnsi"/>
-          <w:sz w:val="24"/>
-          <w:szCs w:val="24"/>
-        </w:rPr>
-        <w:t>Dominic</w:t>
-      </w:r>
-      <w:proofErr w:type="spellEnd"/>
-      <w:r>
-        <w:rPr>
-          <w:rFonts w:asciiTheme="minorHAnsi" w:hAnsiTheme="minorHAnsi" w:cstheme="minorHAnsi"/>
-          <w:sz w:val="24"/>
-          <w:szCs w:val="24"/>
-        </w:rPr>
-        <w:t xml:space="preserve"> JOBIN</w:t>
+        <w:t>Dominic MICHAUD</w:t>
       </w:r>
       <w:r>
         <w:rPr>
@@ -201,7 +182,23 @@
           <w:sz w:val="24"/>
           <w:szCs w:val="24"/>
         </w:rPr>
-        <w:t xml:space="preserve">Vendredi le 17 novembre </w:t>
+        <w:t>Vendredi le 1</w:t>
+      </w:r>
+      <w:r>
+        <w:rPr>
+          <w:rFonts w:asciiTheme="minorHAnsi" w:hAnsiTheme="minorHAnsi" w:cstheme="minorHAnsi"/>
+          <w:sz w:val="24"/>
+          <w:szCs w:val="24"/>
+        </w:rPr>
+        <w:t>7</w:t>
+      </w:r>
+      <w:r>
+        <w:rPr>
+          <w:rFonts w:asciiTheme="minorHAnsi" w:hAnsiTheme="minorHAnsi" w:cstheme="minorHAnsi"/>
+          <w:sz w:val="24"/>
+          <w:szCs w:val="24"/>
+        </w:rPr>
+        <w:t xml:space="preserve"> novembre </w:t>
       </w:r>
       <w:r>
         <w:rPr>
@@ -237,7 +234,7 @@
       <w:sdtContent>
         <w:p>
           <w:pPr>
-            <w:pStyle w:val="TOCHeading"/>
+            <w:pStyle w:val="En-ttedetabledesmatires"/>
             <w:rPr>
               <w:lang w:val="fr-CA"/>
             </w:rPr>
@@ -251,7 +248,7 @@
         </w:p>
         <w:p>
           <w:pPr>
-            <w:pStyle w:val="TOC1"/>
+            <w:pStyle w:val="TM1"/>
             <w:tabs>
               <w:tab w:val="right" w:leader="dot" w:pos="9350"/>
             </w:tabs>
@@ -273,7 +270,7 @@
           <w:hyperlink w:anchor="_Toc496877167" w:history="1">
             <w:r>
               <w:rPr>
-                <w:rStyle w:val="Hyperlink"/>
+                <w:rStyle w:val="Lienhypertexte"/>
                 <w:noProof/>
               </w:rPr>
               <w:t>Démarche d’expérimentation</w:t>
@@ -330,7 +327,7 @@
         </w:p>
         <w:p>
           <w:pPr>
-            <w:pStyle w:val="TOC1"/>
+            <w:pStyle w:val="TM1"/>
             <w:tabs>
               <w:tab w:val="right" w:leader="dot" w:pos="9350"/>
             </w:tabs>
@@ -343,7 +340,7 @@
           <w:hyperlink w:anchor="_Toc496877168" w:history="1">
             <w:r>
               <w:rPr>
-                <w:rStyle w:val="Hyperlink"/>
+                <w:rStyle w:val="Lienhypertexte"/>
                 <w:noProof/>
               </w:rPr>
               <w:t>Devis techniques des outils</w:t>
@@ -400,7 +397,7 @@
         </w:p>
         <w:p>
           <w:pPr>
-            <w:pStyle w:val="TOC1"/>
+            <w:pStyle w:val="TM1"/>
             <w:tabs>
               <w:tab w:val="right" w:leader="dot" w:pos="9350"/>
             </w:tabs>
@@ -413,7 +410,7 @@
           <w:hyperlink w:anchor="_Toc496877169" w:history="1">
             <w:r>
               <w:rPr>
-                <w:rStyle w:val="Hyperlink"/>
+                <w:rStyle w:val="Lienhypertexte"/>
                 <w:noProof/>
               </w:rPr>
               <w:t>Exécutable, sources et documentation</w:t>
@@ -482,36 +479,515 @@
     </w:sdt>
     <w:p>
       <w:pPr>
-        <w:pStyle w:val="Heading1"/>
+        <w:pStyle w:val="Titre1"/>
+        <w:rPr>
+          <w:b/>
+        </w:rPr>
       </w:pPr>
       <w:r>
         <w:br w:type="page"/>
       </w:r>
       <w:bookmarkStart w:id="0" w:name="_Toc496877167"/>
       <w:r>
+        <w:rPr>
+          <w:b/>
+        </w:rPr>
         <w:lastRenderedPageBreak/>
         <w:t>Démarche d’expérimentation</w:t>
       </w:r>
       <w:bookmarkEnd w:id="0"/>
     </w:p>
+    <w:p/>
     <w:p>
-      <w:bookmarkStart w:id="1" w:name="_GoBack"/>
+      <w:pPr>
+        <w:pStyle w:val="Sous-titre"/>
+        <w:rPr>
+          <w:b/>
+          <w:color w:val="1F3864" w:themeColor="accent5" w:themeShade="80"/>
+          <w:sz w:val="24"/>
+          <w:szCs w:val="24"/>
+        </w:rPr>
+      </w:pPr>
+      <w:r>
+        <w:rPr>
+          <w:b/>
+          <w:color w:val="1F3864" w:themeColor="accent5" w:themeShade="80"/>
+          <w:sz w:val="24"/>
+          <w:szCs w:val="24"/>
+        </w:rPr>
+        <w:t>Langage et environnement de programmation</w:t>
+      </w:r>
+    </w:p>
+    <w:p>
+      <w:r>
+        <w:t xml:space="preserve">Nous utilisons le langage Python pour sa facilité d’utilisation et sa simplicité. Au départ du projet, nous avions de l’expérience dans ce langage. Nous étions convaincus qu’il y avait des moyens de créer notre projet. Pour l’IDE, nous avons choisi </w:t>
+      </w:r>
+      <w:proofErr w:type="spellStart"/>
+      <w:r>
+        <w:t>PyCharm</w:t>
+      </w:r>
+      <w:proofErr w:type="spellEnd"/>
+      <w:r>
+        <w:t xml:space="preserve"> parce qu’il était déjà installé sur nos postes.</w:t>
+      </w:r>
+    </w:p>
+    <w:p/>
+    <w:p>
+      <w:pPr>
+        <w:pStyle w:val="Sous-titre"/>
+        <w:rPr>
+          <w:b/>
+          <w:color w:val="1F3864" w:themeColor="accent5" w:themeShade="80"/>
+          <w:sz w:val="24"/>
+          <w:szCs w:val="24"/>
+        </w:rPr>
+      </w:pPr>
+      <w:r>
+        <w:rPr>
+          <w:b/>
+          <w:color w:val="1F3864" w:themeColor="accent5" w:themeShade="80"/>
+          <w:sz w:val="24"/>
+          <w:szCs w:val="24"/>
+        </w:rPr>
+        <w:t xml:space="preserve">Réseau de </w:t>
+      </w:r>
+      <w:r>
+        <w:rPr>
+          <w:b/>
+          <w:color w:val="1F3864" w:themeColor="accent5" w:themeShade="80"/>
+          <w:sz w:val="24"/>
+          <w:szCs w:val="24"/>
+        </w:rPr>
+        <w:t>neurones</w:t>
+      </w:r>
+    </w:p>
+    <w:p>
+      <w:r>
+        <w:t xml:space="preserve">Nous avons commencé par chercher une librairie qui permet de créer un réseau de neurones. Nous avons essayé </w:t>
+      </w:r>
+      <w:proofErr w:type="spellStart"/>
+      <w:r>
+        <w:t>PyBrain</w:t>
+      </w:r>
+      <w:proofErr w:type="spellEnd"/>
+      <w:r>
+        <w:t xml:space="preserve">, </w:t>
+      </w:r>
+      <w:proofErr w:type="spellStart"/>
+      <w:r>
+        <w:t>Theano</w:t>
+      </w:r>
+      <w:proofErr w:type="spellEnd"/>
+      <w:r>
+        <w:t xml:space="preserve"> et </w:t>
+      </w:r>
+      <w:proofErr w:type="spellStart"/>
+      <w:r>
+        <w:t>NeuroLab</w:t>
+      </w:r>
+      <w:proofErr w:type="spellEnd"/>
+      <w:r>
+        <w:t xml:space="preserve">. Nous avons abandonné rapidement </w:t>
+      </w:r>
+      <w:proofErr w:type="spellStart"/>
+      <w:r>
+        <w:t>Theano</w:t>
+      </w:r>
+      <w:proofErr w:type="spellEnd"/>
+      <w:r>
+        <w:t xml:space="preserve"> parce qu’il est trop compliqué à utiliser. Nous avons utilisé </w:t>
+      </w:r>
+      <w:proofErr w:type="spellStart"/>
+      <w:r>
+        <w:t>PyBrain</w:t>
+      </w:r>
+      <w:proofErr w:type="spellEnd"/>
+      <w:r>
+        <w:t xml:space="preserve"> au départ. </w:t>
+      </w:r>
+      <w:r>
+        <w:br/>
+      </w:r>
+      <w:r>
+        <w:br/>
+      </w:r>
+      <w:r>
+        <w:t xml:space="preserve">Nous </w:t>
+      </w:r>
+      <w:r>
+        <w:t xml:space="preserve">lui avons donné des données et des </w:t>
+      </w:r>
+      <w:r>
+        <w:t xml:space="preserve">directives au réseau de neurones. </w:t>
+      </w:r>
+      <w:r>
+        <w:t xml:space="preserve">La première directive était de lui faire apprendre 36 caractères </w:t>
+      </w:r>
+      <w:r>
+        <w:t>dans un cerveau</w:t>
+      </w:r>
+      <w:r>
+        <w:t xml:space="preserve">. Cela a échoué car il avait trop d’élément à apprendre en même temps. La deuxième tentative fut de créer plusieurs cerveaux </w:t>
+      </w:r>
+      <w:r>
+        <w:t>qui</w:t>
+      </w:r>
+      <w:r>
+        <w:t xml:space="preserve"> </w:t>
+      </w:r>
+      <w:r>
+        <w:t>regroupent des caractères qui se ressemblent</w:t>
+      </w:r>
+      <w:r>
+        <w:t xml:space="preserve"> </w:t>
+      </w:r>
+      <w:r>
+        <w:t xml:space="preserve">et </w:t>
+      </w:r>
+      <w:r>
+        <w:t xml:space="preserve">un qui </w:t>
+      </w:r>
+      <w:r>
+        <w:t>fait le lien avec ces</w:t>
+      </w:r>
+      <w:r>
+        <w:t xml:space="preserve"> cerveaux</w:t>
+      </w:r>
+      <w:r>
+        <w:t>.</w:t>
+      </w:r>
+      <w:r>
+        <w:t xml:space="preserve"> </w:t>
+      </w:r>
+      <w:r>
+        <w:t xml:space="preserve">Nous avons pensé qu’avec cette façon que les caractères proposés </w:t>
+      </w:r>
+      <w:r>
+        <w:t xml:space="preserve">montrent les caractères similaires. </w:t>
+      </w:r>
+      <w:r>
+        <w:t>Nous croyons qu’avec cette manière de faire, que l’efficacité de l’apprentissage</w:t>
+      </w:r>
+      <w:r>
+        <w:t xml:space="preserve"> </w:t>
+      </w:r>
+      <w:r>
+        <w:t>augmenterait</w:t>
+      </w:r>
+      <w:r>
+        <w:t xml:space="preserve"> </w:t>
+      </w:r>
+      <w:r>
+        <w:t>à un niveau</w:t>
+      </w:r>
+      <w:r>
+        <w:t xml:space="preserve"> </w:t>
+      </w:r>
+      <w:r>
+        <w:t>permettant d’</w:t>
+      </w:r>
+      <w:r>
+        <w:t>avoir des résultats pertinents</w:t>
+      </w:r>
+      <w:r>
+        <w:t>.</w:t>
+      </w:r>
+      <w:r>
+        <w:t xml:space="preserve"> </w:t>
+      </w:r>
+      <w:r>
+        <w:t>Le réseau de neurones a fait du</w:t>
+      </w:r>
+      <w:r>
+        <w:t xml:space="preserve"> </w:t>
+      </w:r>
+      <w:r>
+        <w:rPr>
+          <w:rFonts w:cs="Arial"/>
+          <w:color w:val="222222"/>
+          <w:shd w:val="clear" w:color="auto" w:fill="FFFFFF"/>
+        </w:rPr>
+        <w:t>sur-ajustement</w:t>
+      </w:r>
+      <w:r>
+        <w:rPr>
+          <w:rFonts w:cs="Arial"/>
+          <w:color w:val="222222"/>
+          <w:shd w:val="clear" w:color="auto" w:fill="FFFFFF"/>
+        </w:rPr>
+        <w:t>, ce qui n’est pas ce qu’on recherche</w:t>
+      </w:r>
+      <w:r>
+        <w:t>.</w:t>
+      </w:r>
+      <w:r>
+        <w:t xml:space="preserve"> </w:t>
+      </w:r>
+      <w:r>
+        <w:t xml:space="preserve">La liste de caractères proposé montrait des caractères qui ne devrait pas être suggéré (exemple : l’utilisateur dessine un « 8 » et le second choix proposé est un « M »). Nous avons tenté de faire </w:t>
+      </w:r>
+      <w:r>
+        <w:t>plusieurs cerveaux qui</w:t>
+      </w:r>
+      <w:r>
+        <w:t xml:space="preserve"> regroupent des caractères qui se </w:t>
+      </w:r>
+      <w:r>
+        <w:t xml:space="preserve">diffèrent. Dans cette expérimentation, il y </w:t>
+      </w:r>
+      <w:r>
+        <w:t>a</w:t>
+      </w:r>
+      <w:r>
+        <w:t xml:space="preserve"> moins de </w:t>
+      </w:r>
+      <w:r>
+        <w:rPr>
+          <w:rFonts w:cs="Arial"/>
+          <w:color w:val="222222"/>
+          <w:shd w:val="clear" w:color="auto" w:fill="FFFFFF"/>
+        </w:rPr>
+        <w:t>sur-ajustement</w:t>
+      </w:r>
+      <w:r>
+        <w:rPr>
+          <w:rFonts w:cs="Arial"/>
+          <w:color w:val="222222"/>
+          <w:shd w:val="clear" w:color="auto" w:fill="FFFFFF"/>
+        </w:rPr>
+        <w:t>,</w:t>
+      </w:r>
+      <w:r>
+        <w:rPr>
+          <w:rFonts w:cs="Arial"/>
+          <w:color w:val="222222"/>
+          <w:shd w:val="clear" w:color="auto" w:fill="FFFFFF"/>
+        </w:rPr>
+        <w:t xml:space="preserve"> mais la reconnaissance des caractères </w:t>
+      </w:r>
+      <w:r>
+        <w:rPr>
+          <w:rFonts w:cs="Arial"/>
+          <w:color w:val="222222"/>
+          <w:shd w:val="clear" w:color="auto" w:fill="FFFFFF"/>
+        </w:rPr>
+        <w:t>est faible (</w:t>
+      </w:r>
+      <w:r>
+        <w:t>exemple : l’utilisateur dessine un « </w:t>
+      </w:r>
+      <w:r>
+        <w:t>R</w:t>
+      </w:r>
+      <w:r>
+        <w:t xml:space="preserve"> » et le </w:t>
+      </w:r>
+      <w:r>
+        <w:t>premier</w:t>
+      </w:r>
+      <w:r>
+        <w:t xml:space="preserve"> choix proposé est un « </w:t>
+      </w:r>
+      <w:r>
+        <w:t>K</w:t>
+      </w:r>
+      <w:r>
+        <w:t> »</w:t>
+      </w:r>
+      <w:r>
+        <w:t xml:space="preserve"> et le </w:t>
+      </w:r>
+      <w:r>
+        <w:t>« R »</w:t>
+      </w:r>
+      <w:r>
+        <w:t xml:space="preserve"> est suggéré en quatrième choix</w:t>
+      </w:r>
+      <w:r>
+        <w:t>).</w:t>
+      </w:r>
+      <w:r>
+        <w:t xml:space="preserve"> Nous avons changé pour </w:t>
+      </w:r>
+      <w:proofErr w:type="spellStart"/>
+      <w:r>
+        <w:t>NeuroLab</w:t>
+      </w:r>
+      <w:proofErr w:type="spellEnd"/>
+      <w:r>
+        <w:t xml:space="preserve"> et ressayer ces deux manières d’apprentissage. </w:t>
+      </w:r>
+      <w:r>
+        <w:t xml:space="preserve">Avec </w:t>
+      </w:r>
+      <w:r>
+        <w:t>les cerveaux qui</w:t>
+      </w:r>
+      <w:r>
+        <w:t xml:space="preserve"> regroupent des caractères </w:t>
+      </w:r>
+      <w:r>
+        <w:t>similaires</w:t>
+      </w:r>
+      <w:r>
+        <w:t>, n</w:t>
+      </w:r>
+      <w:r>
+        <w:t xml:space="preserve">ous avons eu </w:t>
+      </w:r>
+      <w:r>
+        <w:t>un résultat qui correspond au ce qu’on a souhaité</w:t>
+      </w:r>
+      <w:r>
+        <w:t>.</w:t>
+      </w:r>
+      <w:r>
+        <w:t xml:space="preserve"> L’expérimentation était différente à ce qu’on a imaginé surtout à cause qu’on ne connait pas la manière que </w:t>
+      </w:r>
+      <w:proofErr w:type="spellStart"/>
+      <w:r>
+        <w:t>PyBrain</w:t>
+      </w:r>
+      <w:proofErr w:type="spellEnd"/>
+      <w:r>
+        <w:t xml:space="preserve"> effectue son apprentissage.</w:t>
+      </w:r>
+      <w:r>
+        <w:br/>
+      </w:r>
+    </w:p>
+    <w:p>
+      <w:pPr>
+        <w:pStyle w:val="Sous-titre"/>
+        <w:rPr>
+          <w:b/>
+          <w:sz w:val="24"/>
+          <w:szCs w:val="24"/>
+        </w:rPr>
+      </w:pPr>
+      <w:r>
+        <w:rPr>
+          <w:b/>
+          <w:color w:val="1F3864" w:themeColor="accent5" w:themeShade="80"/>
+          <w:sz w:val="24"/>
+          <w:szCs w:val="24"/>
+        </w:rPr>
+        <w:t>L’interface graphique et la g</w:t>
+      </w:r>
+      <w:r>
+        <w:rPr>
+          <w:b/>
+          <w:color w:val="1F3864" w:themeColor="accent5" w:themeShade="80"/>
+          <w:sz w:val="24"/>
+          <w:szCs w:val="24"/>
+        </w:rPr>
+        <w:t>rille</w:t>
+      </w:r>
+    </w:p>
+    <w:p>
+      <w:r>
+        <w:t xml:space="preserve">Nous avons utilisé </w:t>
+      </w:r>
+      <w:proofErr w:type="spellStart"/>
+      <w:r>
+        <w:t>Pygame</w:t>
+      </w:r>
+      <w:proofErr w:type="spellEnd"/>
+      <w:r>
+        <w:t xml:space="preserve"> et Image pour l’interface graphique. Ce fut plus facile pour nous de</w:t>
+      </w:r>
+      <w:r>
+        <w:t xml:space="preserve"> faire la grille et les interactions</w:t>
+      </w:r>
+      <w:r>
+        <w:t>.</w:t>
+      </w:r>
+      <w:r>
+        <w:t xml:space="preserve"> La première dimension qu’on a donnée à la grille était de 48 carrés par 48 carrés. Nous avons rencontré des problèmes de performances avec l’apprentissage du réseau de neurones parce qu’il y avait trop d’éléments à traiter. Nous avons diminué la dimension de la grille à 16 carrés par 16 carrés.</w:t>
+      </w:r>
+    </w:p>
+    <w:p>
+      <w:pPr>
+        <w:pStyle w:val="Titre1"/>
+      </w:pPr>
+      <w:bookmarkStart w:id="1" w:name="_Toc496877168"/>
+      <w:r>
+        <w:lastRenderedPageBreak/>
+        <w:t>Devis techniques des outils</w:t>
+      </w:r>
       <w:bookmarkEnd w:id="1"/>
     </w:p>
+    <w:p/>
     <w:p>
       <w:pPr>
-        <w:pStyle w:val="Heading1"/>
-      </w:pPr>
-      <w:bookmarkStart w:id="2" w:name="_Toc496877168"/>
-      <w:r>
-        <w:t>Devis techniques des outils</w:t>
-      </w:r>
+        <w:pStyle w:val="Sous-titre"/>
+        <w:rPr>
+          <w:b/>
+          <w:color w:val="1F3864" w:themeColor="accent5" w:themeShade="80"/>
+          <w:sz w:val="24"/>
+          <w:szCs w:val="24"/>
+        </w:rPr>
+      </w:pPr>
+      <w:r>
+        <w:rPr>
+          <w:b/>
+          <w:color w:val="1F3864" w:themeColor="accent5" w:themeShade="80"/>
+          <w:sz w:val="24"/>
+          <w:szCs w:val="24"/>
+        </w:rPr>
+        <w:t>L</w:t>
+      </w:r>
+      <w:r>
+        <w:rPr>
+          <w:b/>
+          <w:color w:val="1F3864" w:themeColor="accent5" w:themeShade="80"/>
+          <w:sz w:val="24"/>
+          <w:szCs w:val="24"/>
+        </w:rPr>
+        <w:t>ibrairies utilisées</w:t>
+      </w:r>
+      <w:r>
+        <w:rPr>
+          <w:b/>
+          <w:color w:val="1F3864" w:themeColor="accent5" w:themeShade="80"/>
+          <w:sz w:val="24"/>
+          <w:szCs w:val="24"/>
+        </w:rPr>
+        <w:t> :</w:t>
+      </w:r>
+    </w:p>
+    <w:p>
+      <w:pPr>
+        <w:pStyle w:val="Paragraphedeliste"/>
+        <w:numPr>
+          <w:ilvl w:val="0"/>
+          <w:numId w:val="5"/>
+        </w:numPr>
+      </w:pPr>
+      <w:proofErr w:type="spellStart"/>
+      <w:r>
+        <w:t>Pygame</w:t>
+      </w:r>
+      <w:proofErr w:type="spellEnd"/>
+      <w:r>
+        <w:t>;</w:t>
+      </w:r>
+    </w:p>
+    <w:p>
+      <w:pPr>
+        <w:pStyle w:val="Paragraphedeliste"/>
+        <w:numPr>
+          <w:ilvl w:val="0"/>
+          <w:numId w:val="5"/>
+        </w:numPr>
+      </w:pPr>
+      <w:bookmarkStart w:id="2" w:name="_GoBack"/>
       <w:bookmarkEnd w:id="2"/>
     </w:p>
     <w:p/>
     <w:p>
       <w:pPr>
-        <w:pStyle w:val="Heading1"/>
+        <w:pStyle w:val="Titre1"/>
       </w:pPr>
       <w:bookmarkStart w:id="3" w:name="_Toc496877169"/>
       <w:r>
@@ -574,7 +1050,7 @@
     <w:sdtContent>
       <w:p>
         <w:pPr>
-          <w:pStyle w:val="Footer"/>
+          <w:pStyle w:val="Pieddepage"/>
           <w:jc w:val="right"/>
         </w:pPr>
         <w:r>
@@ -590,7 +1066,7 @@
           <w:rPr>
             <w:noProof/>
           </w:rPr>
-          <w:t>2</w:t>
+          <w:t>3</w:t>
         </w:r>
         <w:r>
           <w:fldChar w:fldCharType="end"/>
@@ -600,7 +1076,7 @@
   </w:sdt>
   <w:p>
     <w:pPr>
-      <w:pStyle w:val="Footer"/>
+      <w:pStyle w:val="Pieddepage"/>
     </w:pPr>
   </w:p>
 </w:ftr>
@@ -635,7 +1111,7 @@
 <w:hdr xmlns:wpc="http://schemas.microsoft.com/office/word/2010/wordprocessingCanvas" xmlns:mc="http://schemas.openxmlformats.org/markup-compatibility/2006" xmlns:o="urn:schemas-microsoft-com:office:office" xmlns:r="http://schemas.openxmlformats.org/officeDocument/2006/relationships" xmlns:m="http://schemas.openxmlformats.org/officeDocument/2006/math" xmlns:v="urn:schemas-microsoft-com:vml" xmlns:wp14="http://schemas.microsoft.com/office/word/2010/wordprocessingDrawing" xmlns:wp="http://schemas.openxmlformats.org/drawingml/2006/wordprocessingDrawing" xmlns:w10="urn:schemas-microsoft-com:office:word" xmlns:w="http://schemas.openxmlformats.org/wordprocessingml/2006/main" xmlns:w14="http://schemas.microsoft.com/office/word/2010/wordml" xmlns:w15="http://schemas.microsoft.com/office/word/2012/wordml" xmlns:wpg="http://schemas.microsoft.com/office/word/2010/wordprocessingGroup" xmlns:wpi="http://schemas.microsoft.com/office/word/2010/wordprocessingInk" xmlns:wne="http://schemas.microsoft.com/office/word/2006/wordml" xmlns:wps="http://schemas.microsoft.com/office/word/2010/wordprocessingShape" mc:Ignorable="w14 w15 wp14">
   <w:p>
     <w:pPr>
-      <w:pStyle w:val="Header"/>
+      <w:pStyle w:val="En-tte"/>
     </w:pPr>
     <w:r>
       <w:tab/>
@@ -646,7 +1122,7 @@
 
 <file path=word/numbering.xml><?xml version="1.0" encoding="utf-8"?>
 <w:numbering xmlns:wpc="http://schemas.microsoft.com/office/word/2010/wordprocessingCanvas" xmlns:mc="http://schemas.openxmlformats.org/markup-compatibility/2006" xmlns:o="urn:schemas-microsoft-com:office:office" xmlns:r="http://schemas.openxmlformats.org/officeDocument/2006/relationships" xmlns:m="http://schemas.openxmlformats.org/officeDocument/2006/math" xmlns:v="urn:schemas-microsoft-com:vml" xmlns:wp14="http://schemas.microsoft.com/office/word/2010/wordprocessingDrawing" xmlns:wp="http://schemas.openxmlformats.org/drawingml/2006/wordprocessingDrawing" xmlns:w10="urn:schemas-microsoft-com:office:word" xmlns:w="http://schemas.openxmlformats.org/wordprocessingml/2006/main" xmlns:w14="http://schemas.microsoft.com/office/word/2010/wordml" xmlns:w15="http://schemas.microsoft.com/office/word/2012/wordml" xmlns:wpg="http://schemas.microsoft.com/office/word/2010/wordprocessingGroup" xmlns:wpi="http://schemas.microsoft.com/office/word/2010/wordprocessingInk" xmlns:wne="http://schemas.microsoft.com/office/word/2006/wordml" xmlns:wps="http://schemas.microsoft.com/office/word/2010/wordprocessingShape" mc:Ignorable="w14 w15 wp14">
-  <w:abstractNum w:abstractNumId="0">
+  <w:abstractNum w:abstractNumId="0" w15:restartNumberingAfterBreak="0">
     <w:nsid w:val="0DD83805"/>
     <w:multiLevelType w:val="hybridMultilevel"/>
     <w:tmpl w:val="FA5E7330"/>
@@ -759,7 +1235,7 @@
       </w:rPr>
     </w:lvl>
   </w:abstractNum>
-  <w:abstractNum w:abstractNumId="1">
+  <w:abstractNum w:abstractNumId="1" w15:restartNumberingAfterBreak="0">
     <w:nsid w:val="31497A3A"/>
     <w:multiLevelType w:val="hybridMultilevel"/>
     <w:tmpl w:val="88DCDFF2"/>
@@ -872,7 +1348,7 @@
       </w:rPr>
     </w:lvl>
   </w:abstractNum>
-  <w:abstractNum w:abstractNumId="2">
+  <w:abstractNum w:abstractNumId="2" w15:restartNumberingAfterBreak="0">
     <w:nsid w:val="3AFE6A19"/>
     <w:multiLevelType w:val="hybridMultilevel"/>
     <w:tmpl w:val="F7E0CEE8"/>
@@ -985,7 +1461,120 @@
       </w:rPr>
     </w:lvl>
   </w:abstractNum>
-  <w:abstractNum w:abstractNumId="3">
+  <w:abstractNum w:abstractNumId="3" w15:restartNumberingAfterBreak="0">
+    <w:nsid w:val="400F3A62"/>
+    <w:multiLevelType w:val="hybridMultilevel"/>
+    <w:tmpl w:val="F384B68E"/>
+    <w:lvl w:ilvl="0" w:tplc="0C0C0001">
+      <w:start w:val="1"/>
+      <w:numFmt w:val="bullet"/>
+      <w:lvlText w:val=""/>
+      <w:lvlJc w:val="left"/>
+      <w:pPr>
+        <w:ind w:left="720" w:hanging="360"/>
+      </w:pPr>
+      <w:rPr>
+        <w:rFonts w:ascii="Symbol" w:hAnsi="Symbol" w:hint="default"/>
+      </w:rPr>
+    </w:lvl>
+    <w:lvl w:ilvl="1" w:tplc="0C0C0003" w:tentative="1">
+      <w:start w:val="1"/>
+      <w:numFmt w:val="bullet"/>
+      <w:lvlText w:val="o"/>
+      <w:lvlJc w:val="left"/>
+      <w:pPr>
+        <w:ind w:left="1440" w:hanging="360"/>
+      </w:pPr>
+      <w:rPr>
+        <w:rFonts w:ascii="Courier New" w:hAnsi="Courier New" w:cs="Courier New" w:hint="default"/>
+      </w:rPr>
+    </w:lvl>
+    <w:lvl w:ilvl="2" w:tplc="0C0C0005" w:tentative="1">
+      <w:start w:val="1"/>
+      <w:numFmt w:val="bullet"/>
+      <w:lvlText w:val=""/>
+      <w:lvlJc w:val="left"/>
+      <w:pPr>
+        <w:ind w:left="2160" w:hanging="360"/>
+      </w:pPr>
+      <w:rPr>
+        <w:rFonts w:ascii="Wingdings" w:hAnsi="Wingdings" w:hint="default"/>
+      </w:rPr>
+    </w:lvl>
+    <w:lvl w:ilvl="3" w:tplc="0C0C0001" w:tentative="1">
+      <w:start w:val="1"/>
+      <w:numFmt w:val="bullet"/>
+      <w:lvlText w:val=""/>
+      <w:lvlJc w:val="left"/>
+      <w:pPr>
+        <w:ind w:left="2880" w:hanging="360"/>
+      </w:pPr>
+      <w:rPr>
+        <w:rFonts w:ascii="Symbol" w:hAnsi="Symbol" w:hint="default"/>
+      </w:rPr>
+    </w:lvl>
+    <w:lvl w:ilvl="4" w:tplc="0C0C0003" w:tentative="1">
+      <w:start w:val="1"/>
+      <w:numFmt w:val="bullet"/>
+      <w:lvlText w:val="o"/>
+      <w:lvlJc w:val="left"/>
+      <w:pPr>
+        <w:ind w:left="3600" w:hanging="360"/>
+      </w:pPr>
+      <w:rPr>
+        <w:rFonts w:ascii="Courier New" w:hAnsi="Courier New" w:cs="Courier New" w:hint="default"/>
+      </w:rPr>
+    </w:lvl>
+    <w:lvl w:ilvl="5" w:tplc="0C0C0005" w:tentative="1">
+      <w:start w:val="1"/>
+      <w:numFmt w:val="bullet"/>
+      <w:lvlText w:val=""/>
+      <w:lvlJc w:val="left"/>
+      <w:pPr>
+        <w:ind w:left="4320" w:hanging="360"/>
+      </w:pPr>
+      <w:rPr>
+        <w:rFonts w:ascii="Wingdings" w:hAnsi="Wingdings" w:hint="default"/>
+      </w:rPr>
+    </w:lvl>
+    <w:lvl w:ilvl="6" w:tplc="0C0C0001" w:tentative="1">
+      <w:start w:val="1"/>
+      <w:numFmt w:val="bullet"/>
+      <w:lvlText w:val=""/>
+      <w:lvlJc w:val="left"/>
+      <w:pPr>
+        <w:ind w:left="5040" w:hanging="360"/>
+      </w:pPr>
+      <w:rPr>
+        <w:rFonts w:ascii="Symbol" w:hAnsi="Symbol" w:hint="default"/>
+      </w:rPr>
+    </w:lvl>
+    <w:lvl w:ilvl="7" w:tplc="0C0C0003" w:tentative="1">
+      <w:start w:val="1"/>
+      <w:numFmt w:val="bullet"/>
+      <w:lvlText w:val="o"/>
+      <w:lvlJc w:val="left"/>
+      <w:pPr>
+        <w:ind w:left="5760" w:hanging="360"/>
+      </w:pPr>
+      <w:rPr>
+        <w:rFonts w:ascii="Courier New" w:hAnsi="Courier New" w:cs="Courier New" w:hint="default"/>
+      </w:rPr>
+    </w:lvl>
+    <w:lvl w:ilvl="8" w:tplc="0C0C0005" w:tentative="1">
+      <w:start w:val="1"/>
+      <w:numFmt w:val="bullet"/>
+      <w:lvlText w:val=""/>
+      <w:lvlJc w:val="left"/>
+      <w:pPr>
+        <w:ind w:left="6480" w:hanging="360"/>
+      </w:pPr>
+      <w:rPr>
+        <w:rFonts w:ascii="Wingdings" w:hAnsi="Wingdings" w:hint="default"/>
+      </w:rPr>
+    </w:lvl>
+  </w:abstractNum>
+  <w:abstractNum w:abstractNumId="4" w15:restartNumberingAfterBreak="0">
     <w:nsid w:val="70996D62"/>
     <w:multiLevelType w:val="hybridMultilevel"/>
     <w:tmpl w:val="3344082C"/>
@@ -1099,7 +1688,7 @@
     </w:lvl>
   </w:abstractNum>
   <w:num w:numId="1">
-    <w:abstractNumId w:val="3"/>
+    <w:abstractNumId w:val="4"/>
   </w:num>
   <w:num w:numId="2">
     <w:abstractNumId w:val="1"/>
@@ -1109,6 +1698,9 @@
   </w:num>
   <w:num w:numId="4">
     <w:abstractNumId w:val="0"/>
+  </w:num>
+  <w:num w:numId="5">
+    <w:abstractNumId w:val="3"/>
   </w:num>
 </w:numbering>
 </file>
@@ -1515,11 +2107,11 @@
       <w:lang w:val="fr-CA"/>
     </w:rPr>
   </w:style>
-  <w:style w:type="paragraph" w:styleId="Heading1">
+  <w:style w:type="paragraph" w:styleId="Titre1">
     <w:name w:val="heading 1"/>
     <w:basedOn w:val="Normal"/>
     <w:next w:val="Normal"/>
-    <w:link w:val="Heading1Char"/>
+    <w:link w:val="Titre1Car"/>
     <w:uiPriority w:val="9"/>
     <w:qFormat/>
     <w:rsid w:val="00C93406"/>
@@ -1536,13 +2128,13 @@
       <w:szCs w:val="32"/>
     </w:rPr>
   </w:style>
-  <w:style w:type="character" w:default="1" w:styleId="DefaultParagraphFont">
+  <w:style w:type="character" w:default="1" w:styleId="Policepardfaut">
     <w:name w:val="Default Paragraph Font"/>
     <w:uiPriority w:val="1"/>
     <w:semiHidden/>
     <w:unhideWhenUsed/>
   </w:style>
-  <w:style w:type="table" w:default="1" w:styleId="TableNormal">
+  <w:style w:type="table" w:default="1" w:styleId="TableauNormal">
     <w:name w:val="Normal Table"/>
     <w:uiPriority w:val="99"/>
     <w:semiHidden/>
@@ -1557,16 +2149,16 @@
       </w:tblCellMar>
     </w:tblPr>
   </w:style>
-  <w:style w:type="numbering" w:default="1" w:styleId="NoList">
+  <w:style w:type="numbering" w:default="1" w:styleId="Aucuneliste">
     <w:name w:val="No List"/>
     <w:uiPriority w:val="99"/>
     <w:semiHidden/>
     <w:unhideWhenUsed/>
   </w:style>
-  <w:style w:type="paragraph" w:styleId="Header">
+  <w:style w:type="paragraph" w:styleId="En-tte">
     <w:name w:val="header"/>
     <w:basedOn w:val="Normal"/>
-    <w:link w:val="HeaderChar"/>
+    <w:link w:val="En-tteCar"/>
     <w:semiHidden/>
     <w:rsid w:val="005F2C80"/>
     <w:pPr>
@@ -1577,10 +2169,10 @@
       <w:spacing w:after="0" w:line="240" w:lineRule="auto"/>
     </w:pPr>
   </w:style>
-  <w:style w:type="character" w:customStyle="1" w:styleId="HeaderChar">
-    <w:name w:val="Header Char"/>
-    <w:basedOn w:val="DefaultParagraphFont"/>
-    <w:link w:val="Header"/>
+  <w:style w:type="character" w:customStyle="1" w:styleId="En-tteCar">
+    <w:name w:val="En-tête Car"/>
+    <w:basedOn w:val="Policepardfaut"/>
+    <w:link w:val="En-tte"/>
     <w:semiHidden/>
     <w:rsid w:val="005F2C80"/>
     <w:rPr>
@@ -1588,10 +2180,10 @@
       <w:lang w:val="fr-CA"/>
     </w:rPr>
   </w:style>
-  <w:style w:type="paragraph" w:styleId="Footer">
+  <w:style w:type="paragraph" w:styleId="Pieddepage">
     <w:name w:val="footer"/>
     <w:basedOn w:val="Normal"/>
-    <w:link w:val="FooterChar"/>
+    <w:link w:val="PieddepageCar"/>
     <w:uiPriority w:val="99"/>
     <w:rsid w:val="005F2C80"/>
     <w:pPr>
@@ -1602,10 +2194,10 @@
       <w:spacing w:after="0" w:line="240" w:lineRule="auto"/>
     </w:pPr>
   </w:style>
-  <w:style w:type="character" w:customStyle="1" w:styleId="FooterChar">
-    <w:name w:val="Footer Char"/>
-    <w:basedOn w:val="DefaultParagraphFont"/>
-    <w:link w:val="Footer"/>
+  <w:style w:type="character" w:customStyle="1" w:styleId="PieddepageCar">
+    <w:name w:val="Pied de page Car"/>
+    <w:basedOn w:val="Policepardfaut"/>
+    <w:link w:val="Pieddepage"/>
     <w:uiPriority w:val="99"/>
     <w:rsid w:val="005F2C80"/>
     <w:rPr>
@@ -1613,10 +2205,10 @@
       <w:lang w:val="fr-CA"/>
     </w:rPr>
   </w:style>
-  <w:style w:type="character" w:customStyle="1" w:styleId="Heading1Char">
-    <w:name w:val="Heading 1 Char"/>
-    <w:basedOn w:val="DefaultParagraphFont"/>
-    <w:link w:val="Heading1"/>
+  <w:style w:type="character" w:customStyle="1" w:styleId="Titre1Car">
+    <w:name w:val="Titre 1 Car"/>
+    <w:basedOn w:val="Policepardfaut"/>
+    <w:link w:val="Titre1"/>
     <w:uiPriority w:val="9"/>
     <w:rsid w:val="00C93406"/>
     <w:rPr>
@@ -1627,9 +2219,9 @@
       <w:lang w:val="fr-CA"/>
     </w:rPr>
   </w:style>
-  <w:style w:type="paragraph" w:styleId="TOCHeading">
+  <w:style w:type="paragraph" w:styleId="En-ttedetabledesmatires">
     <w:name w:val="TOC Heading"/>
-    <w:basedOn w:val="Heading1"/>
+    <w:basedOn w:val="Titre1"/>
     <w:next w:val="Normal"/>
     <w:uiPriority w:val="39"/>
     <w:unhideWhenUsed/>
@@ -1643,7 +2235,7 @@
       <w:lang w:val="en-US"/>
     </w:rPr>
   </w:style>
-  <w:style w:type="paragraph" w:styleId="TOC1">
+  <w:style w:type="paragraph" w:styleId="TM1">
     <w:name w:val="toc 1"/>
     <w:basedOn w:val="Normal"/>
     <w:next w:val="Normal"/>
@@ -1655,9 +2247,9 @@
       <w:spacing w:after="100"/>
     </w:pPr>
   </w:style>
-  <w:style w:type="character" w:styleId="Hyperlink">
+  <w:style w:type="character" w:styleId="Lienhypertexte">
     <w:name w:val="Hyperlink"/>
-    <w:basedOn w:val="DefaultParagraphFont"/>
+    <w:basedOn w:val="Policepardfaut"/>
     <w:uiPriority w:val="99"/>
     <w:unhideWhenUsed/>
     <w:rsid w:val="00C93406"/>
@@ -1666,7 +2258,7 @@
       <w:u w:val="single"/>
     </w:rPr>
   </w:style>
-  <w:style w:type="paragraph" w:styleId="ListParagraph">
+  <w:style w:type="paragraph" w:styleId="Paragraphedeliste">
     <w:name w:val="List Paragraph"/>
     <w:basedOn w:val="Normal"/>
     <w:uiPriority w:val="34"/>
@@ -1677,9 +2269,9 @@
       <w:contextualSpacing/>
     </w:pPr>
   </w:style>
-  <w:style w:type="table" w:styleId="TableGrid">
+  <w:style w:type="table" w:styleId="Grilledutableau">
     <w:name w:val="Table Grid"/>
-    <w:basedOn w:val="TableNormal"/>
+    <w:basedOn w:val="TableauNormal"/>
     <w:uiPriority w:val="39"/>
     <w:rsid w:val="00764926"/>
     <w:pPr>
@@ -1695,6 +2287,39 @@
         <w:insideV w:val="single" w:sz="4" w:space="0" w:color="auto"/>
       </w:tblBorders>
     </w:tblPr>
+  </w:style>
+  <w:style w:type="paragraph" w:styleId="Sous-titre">
+    <w:name w:val="Subtitle"/>
+    <w:basedOn w:val="Normal"/>
+    <w:next w:val="Normal"/>
+    <w:link w:val="Sous-titreCar"/>
+    <w:uiPriority w:val="11"/>
+    <w:qFormat/>
+    <w:rsid w:val="005802EA"/>
+    <w:pPr>
+      <w:numPr>
+        <w:ilvl w:val="1"/>
+      </w:numPr>
+      <w:spacing w:after="160"/>
+    </w:pPr>
+    <w:rPr>
+      <w:rFonts w:asciiTheme="minorHAnsi" w:eastAsiaTheme="minorEastAsia" w:hAnsiTheme="minorHAnsi" w:cstheme="minorBidi"/>
+      <w:color w:val="5A5A5A" w:themeColor="text1" w:themeTint="A5"/>
+      <w:spacing w:val="15"/>
+    </w:rPr>
+  </w:style>
+  <w:style w:type="character" w:customStyle="1" w:styleId="Sous-titreCar">
+    <w:name w:val="Sous-titre Car"/>
+    <w:basedOn w:val="Policepardfaut"/>
+    <w:link w:val="Sous-titre"/>
+    <w:uiPriority w:val="11"/>
+    <w:rsid w:val="005802EA"/>
+    <w:rPr>
+      <w:rFonts w:eastAsiaTheme="minorEastAsia"/>
+      <w:color w:val="5A5A5A" w:themeColor="text1" w:themeTint="A5"/>
+      <w:spacing w:val="15"/>
+      <w:lang w:val="fr-CA"/>
+    </w:rPr>
   </w:style>
 </w:styles>
 </file>
@@ -1965,7 +2590,7 @@
 </file>
 
 <file path=customXml/itemProps1.xml><?xml version="1.0" encoding="utf-8"?>
-<ds:datastoreItem xmlns:ds="http://schemas.openxmlformats.org/officeDocument/2006/customXml" ds:itemID="{E2C034E4-C04F-493C-A2E4-C0F545FFBCB7}">
+<ds:datastoreItem xmlns:ds="http://schemas.openxmlformats.org/officeDocument/2006/customXml" ds:itemID="{D854C2FA-F744-48B2-9B4C-C298152CA40A}">
   <ds:schemaRefs>
     <ds:schemaRef ds:uri="http://schemas.openxmlformats.org/officeDocument/2006/bibliography"/>
   </ds:schemaRefs>

</xml_diff>